<commit_message>
Test Plan rev 3
</commit_message>
<xml_diff>
--- a/Group Documents/T411 SPTA Test Plan.docx
+++ b/Group Documents/T411 SPTA Test Plan.docx
@@ -248,7 +248,7 @@
           <w:r>
             <w:fldChar w:fldCharType="separate"/>
           </w:r>
-          <w:hyperlink w:anchor="_Toc404530519" w:history="1">
+          <w:hyperlink w:anchor="_Toc404539520" w:history="1">
             <w:r>
               <w:rPr>
                 <w:rStyle w:val="Hyperlink"/>
@@ -289,7 +289,7 @@
                 <w:noProof/>
                 <w:webHidden/>
               </w:rPr>
-              <w:instrText xml:space="preserve"> PAGEREF _Toc404530519 \h </w:instrText>
+              <w:instrText xml:space="preserve"> PAGEREF _Toc404539520 \h </w:instrText>
             </w:r>
             <w:r>
               <w:rPr>
@@ -332,7 +332,7 @@
               <w:noProof/>
             </w:rPr>
           </w:pPr>
-          <w:hyperlink w:anchor="_Toc404530520" w:history="1">
+          <w:hyperlink w:anchor="_Toc404539521" w:history="1">
             <w:r>
               <w:rPr>
                 <w:rStyle w:val="Hyperlink"/>
@@ -373,7 +373,7 @@
                 <w:noProof/>
                 <w:webHidden/>
               </w:rPr>
-              <w:instrText xml:space="preserve"> PAGEREF _Toc404530520 \h </w:instrText>
+              <w:instrText xml:space="preserve"> PAGEREF _Toc404539521 \h </w:instrText>
             </w:r>
             <w:r>
               <w:rPr>
@@ -416,7 +416,7 @@
               <w:noProof/>
             </w:rPr>
           </w:pPr>
-          <w:hyperlink w:anchor="_Toc404530521" w:history="1">
+          <w:hyperlink w:anchor="_Toc404539522" w:history="1">
             <w:r>
               <w:rPr>
                 <w:rStyle w:val="Hyperlink"/>
@@ -457,7 +457,7 @@
                 <w:noProof/>
                 <w:webHidden/>
               </w:rPr>
-              <w:instrText xml:space="preserve"> PAGEREF _Toc404530521 \h </w:instrText>
+              <w:instrText xml:space="preserve"> PAGEREF _Toc404539522 \h </w:instrText>
             </w:r>
             <w:r>
               <w:rPr>
@@ -500,7 +500,7 @@
               <w:noProof/>
             </w:rPr>
           </w:pPr>
-          <w:hyperlink w:anchor="_Toc404530522" w:history="1">
+          <w:hyperlink w:anchor="_Toc404539523" w:history="1">
             <w:r>
               <w:rPr>
                 <w:rStyle w:val="Hyperlink"/>
@@ -541,7 +541,7 @@
                 <w:noProof/>
                 <w:webHidden/>
               </w:rPr>
-              <w:instrText xml:space="preserve"> PAGEREF _Toc404530522 \h </w:instrText>
+              <w:instrText xml:space="preserve"> PAGEREF _Toc404539523 \h </w:instrText>
             </w:r>
             <w:r>
               <w:rPr>
@@ -584,7 +584,7 @@
               <w:noProof/>
             </w:rPr>
           </w:pPr>
-          <w:hyperlink w:anchor="_Toc404530523" w:history="1">
+          <w:hyperlink w:anchor="_Toc404539524" w:history="1">
             <w:r>
               <w:rPr>
                 <w:rStyle w:val="Hyperlink"/>
@@ -625,7 +625,7 @@
                 <w:noProof/>
                 <w:webHidden/>
               </w:rPr>
-              <w:instrText xml:space="preserve"> PAGEREF _Toc404530523 \h </w:instrText>
+              <w:instrText xml:space="preserve"> PAGEREF _Toc404539524 \h </w:instrText>
             </w:r>
             <w:r>
               <w:rPr>
@@ -645,7 +645,7 @@
                 <w:noProof/>
                 <w:webHidden/>
               </w:rPr>
-              <w:t>4</w:t>
+              <w:t>3</w:t>
             </w:r>
             <w:r>
               <w:rPr>
@@ -668,7 +668,7 @@
               <w:noProof/>
             </w:rPr>
           </w:pPr>
-          <w:hyperlink w:anchor="_Toc404530524" w:history="1">
+          <w:hyperlink w:anchor="_Toc404539525" w:history="1">
             <w:r>
               <w:rPr>
                 <w:rStyle w:val="Hyperlink"/>
@@ -709,7 +709,7 @@
                 <w:noProof/>
                 <w:webHidden/>
               </w:rPr>
-              <w:instrText xml:space="preserve"> PAGEREF _Toc404530524 \h </w:instrText>
+              <w:instrText xml:space="preserve"> PAGEREF _Toc404539525 \h </w:instrText>
             </w:r>
             <w:r>
               <w:rPr>
@@ -729,7 +729,7 @@
                 <w:noProof/>
                 <w:webHidden/>
               </w:rPr>
-              <w:t>4</w:t>
+              <w:t>3</w:t>
             </w:r>
             <w:r>
               <w:rPr>
@@ -744,6 +744,7 @@
           <w:pPr>
             <w:pStyle w:val="TOC2"/>
             <w:tabs>
+              <w:tab w:val="left" w:pos="880"/>
               <w:tab w:val="right" w:leader="dot" w:pos="9350"/>
             </w:tabs>
             <w:rPr>
@@ -751,13 +752,27 @@
               <w:noProof/>
             </w:rPr>
           </w:pPr>
-          <w:hyperlink w:anchor="_Toc404530525" w:history="1">
-            <w:r>
-              <w:rPr>
-                <w:rStyle w:val="Hyperlink"/>
-                <w:noProof/>
-              </w:rPr>
-              <w:t>2.2 Other</w:t>
+          <w:hyperlink w:anchor="_Toc404539526" w:history="1">
+            <w:r>
+              <w:rPr>
+                <w:rStyle w:val="Hyperlink"/>
+                <w:noProof/>
+              </w:rPr>
+              <w:t>2.2</w:t>
+            </w:r>
+            <w:r>
+              <w:rPr>
+                <w:rFonts w:eastAsiaTheme="minorEastAsia"/>
+                <w:noProof/>
+              </w:rPr>
+              <w:tab/>
+            </w:r>
+            <w:r>
+              <w:rPr>
+                <w:rStyle w:val="Hyperlink"/>
+                <w:noProof/>
+              </w:rPr>
+              <w:t>Other</w:t>
             </w:r>
             <w:r>
               <w:rPr>
@@ -778,7 +793,7 @@
                 <w:noProof/>
                 <w:webHidden/>
               </w:rPr>
-              <w:instrText xml:space="preserve"> PAGEREF _Toc404530525 \h </w:instrText>
+              <w:instrText xml:space="preserve"> PAGEREF _Toc404539526 \h </w:instrText>
             </w:r>
             <w:r>
               <w:rPr>
@@ -798,7 +813,7 @@
                 <w:noProof/>
                 <w:webHidden/>
               </w:rPr>
-              <w:t>4</w:t>
+              <w:t>3</w:t>
             </w:r>
             <w:r>
               <w:rPr>
@@ -821,7 +836,7 @@
               <w:noProof/>
             </w:rPr>
           </w:pPr>
-          <w:hyperlink w:anchor="_Toc404530526" w:history="1">
+          <w:hyperlink w:anchor="_Toc404539527" w:history="1">
             <w:r>
               <w:rPr>
                 <w:rStyle w:val="Hyperlink"/>
@@ -862,7 +877,7 @@
                 <w:noProof/>
                 <w:webHidden/>
               </w:rPr>
-              <w:instrText xml:space="preserve"> PAGEREF _Toc404530526 \h </w:instrText>
+              <w:instrText xml:space="preserve"> PAGEREF _Toc404539527 \h </w:instrText>
             </w:r>
             <w:r>
               <w:rPr>
@@ -882,7 +897,7 @@
                 <w:noProof/>
                 <w:webHidden/>
               </w:rPr>
-              <w:t>4</w:t>
+              <w:t>3</w:t>
             </w:r>
             <w:r>
               <w:rPr>
@@ -905,7 +920,7 @@
               <w:noProof/>
             </w:rPr>
           </w:pPr>
-          <w:hyperlink w:anchor="_Toc404530527" w:history="1">
+          <w:hyperlink w:anchor="_Toc404539528" w:history="1">
             <w:r>
               <w:rPr>
                 <w:rStyle w:val="Hyperlink"/>
@@ -946,7 +961,7 @@
                 <w:noProof/>
                 <w:webHidden/>
               </w:rPr>
-              <w:instrText xml:space="preserve"> PAGEREF _Toc404530527 \h </w:instrText>
+              <w:instrText xml:space="preserve"> PAGEREF _Toc404539528 \h </w:instrText>
             </w:r>
             <w:r>
               <w:rPr>
@@ -966,7 +981,7 @@
                 <w:noProof/>
                 <w:webHidden/>
               </w:rPr>
-              <w:t>4</w:t>
+              <w:t>3</w:t>
             </w:r>
             <w:r>
               <w:rPr>
@@ -989,7 +1004,7 @@
               <w:noProof/>
             </w:rPr>
           </w:pPr>
-          <w:hyperlink w:anchor="_Toc404530528" w:history="1">
+          <w:hyperlink w:anchor="_Toc404539529" w:history="1">
             <w:r>
               <w:rPr>
                 <w:rStyle w:val="Hyperlink"/>
@@ -1030,7 +1045,7 @@
                 <w:noProof/>
                 <w:webHidden/>
               </w:rPr>
-              <w:instrText xml:space="preserve"> PAGEREF _Toc404530528 \h </w:instrText>
+              <w:instrText xml:space="preserve"> PAGEREF _Toc404539529 \h </w:instrText>
             </w:r>
             <w:r>
               <w:rPr>
@@ -1065,6 +1080,7 @@
           <w:pPr>
             <w:pStyle w:val="TOC2"/>
             <w:tabs>
+              <w:tab w:val="left" w:pos="880"/>
               <w:tab w:val="right" w:leader="dot" w:pos="9350"/>
             </w:tabs>
             <w:rPr>
@@ -1072,13 +1088,27 @@
               <w:noProof/>
             </w:rPr>
           </w:pPr>
-          <w:hyperlink w:anchor="_Toc404530529" w:history="1">
-            <w:r>
-              <w:rPr>
-                <w:rStyle w:val="Hyperlink"/>
-                <w:noProof/>
-              </w:rPr>
-              <w:t>3.3 Computational Methods</w:t>
+          <w:hyperlink w:anchor="_Toc404539530" w:history="1">
+            <w:r>
+              <w:rPr>
+                <w:rStyle w:val="Hyperlink"/>
+                <w:noProof/>
+              </w:rPr>
+              <w:t>3.3</w:t>
+            </w:r>
+            <w:r>
+              <w:rPr>
+                <w:rFonts w:eastAsiaTheme="minorEastAsia"/>
+                <w:noProof/>
+              </w:rPr>
+              <w:tab/>
+            </w:r>
+            <w:r>
+              <w:rPr>
+                <w:rStyle w:val="Hyperlink"/>
+                <w:noProof/>
+              </w:rPr>
+              <w:t>Computational Methods</w:t>
             </w:r>
             <w:r>
               <w:rPr>
@@ -1099,7 +1129,7 @@
                 <w:noProof/>
                 <w:webHidden/>
               </w:rPr>
-              <w:instrText xml:space="preserve"> PAGEREF _Toc404530529 \h </w:instrText>
+              <w:instrText xml:space="preserve"> PAGEREF _Toc404539530 \h </w:instrText>
             </w:r>
             <w:r>
               <w:rPr>
@@ -1142,7 +1172,7 @@
               <w:noProof/>
             </w:rPr>
           </w:pPr>
-          <w:hyperlink w:anchor="_Toc404530530" w:history="1">
+          <w:hyperlink w:anchor="_Toc404539531" w:history="1">
             <w:r>
               <w:rPr>
                 <w:rStyle w:val="Hyperlink"/>
@@ -1162,7 +1192,21 @@
                 <w:rStyle w:val="Hyperlink"/>
                 <w:noProof/>
               </w:rPr>
-              <w:t>Pretest Preparation</w:t>
+              <w:t xml:space="preserve">Pretest </w:t>
+            </w:r>
+            <w:r>
+              <w:rPr>
+                <w:rStyle w:val="Hyperlink"/>
+                <w:noProof/>
+              </w:rPr>
+              <w:t>P</w:t>
+            </w:r>
+            <w:r>
+              <w:rPr>
+                <w:rStyle w:val="Hyperlink"/>
+                <w:noProof/>
+              </w:rPr>
+              <w:t>reparation</w:t>
             </w:r>
             <w:r>
               <w:rPr>
@@ -1183,7 +1227,7 @@
                 <w:noProof/>
                 <w:webHidden/>
               </w:rPr>
-              <w:instrText xml:space="preserve"> PAGEREF _Toc404530530 \h </w:instrText>
+              <w:instrText xml:space="preserve"> PAGEREF _Toc404539531 \h </w:instrText>
             </w:r>
             <w:r>
               <w:rPr>
@@ -1226,7 +1270,7 @@
               <w:noProof/>
             </w:rPr>
           </w:pPr>
-          <w:hyperlink w:anchor="_Toc404530531" w:history="1">
+          <w:hyperlink w:anchor="_Toc404539532" w:history="1">
             <w:r>
               <w:rPr>
                 <w:rStyle w:val="Hyperlink"/>
@@ -1267,7 +1311,7 @@
                 <w:noProof/>
                 <w:webHidden/>
               </w:rPr>
-              <w:instrText xml:space="preserve"> PAGEREF _Toc404530531 \h </w:instrText>
+              <w:instrText xml:space="preserve"> PAGEREF _Toc404539532 \h </w:instrText>
             </w:r>
             <w:r>
               <w:rPr>
@@ -1302,6 +1346,7 @@
           <w:pPr>
             <w:pStyle w:val="TOC2"/>
             <w:tabs>
+              <w:tab w:val="left" w:pos="880"/>
               <w:tab w:val="right" w:leader="dot" w:pos="9350"/>
             </w:tabs>
             <w:rPr>
@@ -1309,13 +1354,27 @@
               <w:noProof/>
             </w:rPr>
           </w:pPr>
-          <w:hyperlink w:anchor="_Toc404530532" w:history="1">
-            <w:r>
-              <w:rPr>
-                <w:rStyle w:val="Hyperlink"/>
-                <w:noProof/>
-              </w:rPr>
-              <w:t>4.2 Test Setup and Calibration</w:t>
+          <w:hyperlink w:anchor="_Toc404539533" w:history="1">
+            <w:r>
+              <w:rPr>
+                <w:rStyle w:val="Hyperlink"/>
+                <w:noProof/>
+              </w:rPr>
+              <w:t>4.2</w:t>
+            </w:r>
+            <w:r>
+              <w:rPr>
+                <w:rFonts w:eastAsiaTheme="minorEastAsia"/>
+                <w:noProof/>
+              </w:rPr>
+              <w:tab/>
+            </w:r>
+            <w:r>
+              <w:rPr>
+                <w:rStyle w:val="Hyperlink"/>
+                <w:noProof/>
+              </w:rPr>
+              <w:t>Test Setup and Calibration</w:t>
             </w:r>
             <w:r>
               <w:rPr>
@@ -1336,7 +1395,7 @@
                 <w:noProof/>
                 <w:webHidden/>
               </w:rPr>
-              <w:instrText xml:space="preserve"> PAGEREF _Toc404530532 \h </w:instrText>
+              <w:instrText xml:space="preserve"> PAGEREF _Toc404539533 \h </w:instrText>
             </w:r>
             <w:r>
               <w:rPr>
@@ -1379,7 +1438,7 @@
               <w:noProof/>
             </w:rPr>
           </w:pPr>
-          <w:hyperlink w:anchor="_Toc404530533" w:history="1">
+          <w:hyperlink w:anchor="_Toc404539534" w:history="1">
             <w:r>
               <w:rPr>
                 <w:rStyle w:val="Hyperlink"/>
@@ -1420,7 +1479,7 @@
                 <w:noProof/>
                 <w:webHidden/>
               </w:rPr>
-              <w:instrText xml:space="preserve"> PAGEREF _Toc404530533 \h </w:instrText>
+              <w:instrText xml:space="preserve"> PAGEREF _Toc404539534 \h </w:instrText>
             </w:r>
             <w:r>
               <w:rPr>
@@ -1440,7 +1499,7 @@
                 <w:noProof/>
                 <w:webHidden/>
               </w:rPr>
-              <w:t>4</w:t>
+              <w:t>5</w:t>
             </w:r>
             <w:r>
               <w:rPr>
@@ -1463,7 +1522,7 @@
               <w:noProof/>
             </w:rPr>
           </w:pPr>
-          <w:hyperlink w:anchor="_Toc404530534" w:history="1">
+          <w:hyperlink w:anchor="_Toc404539535" w:history="1">
             <w:r>
               <w:rPr>
                 <w:rStyle w:val="Hyperlink"/>
@@ -1504,7 +1563,7 @@
                 <w:noProof/>
                 <w:webHidden/>
               </w:rPr>
-              <w:instrText xml:space="preserve"> PAGEREF _Toc404530534 \h </w:instrText>
+              <w:instrText xml:space="preserve"> PAGEREF _Toc404539535 \h </w:instrText>
             </w:r>
             <w:r>
               <w:rPr>
@@ -1524,7 +1583,7 @@
                 <w:noProof/>
                 <w:webHidden/>
               </w:rPr>
-              <w:t>4</w:t>
+              <w:t>5</w:t>
             </w:r>
             <w:r>
               <w:rPr>
@@ -1547,7 +1606,7 @@
               <w:noProof/>
             </w:rPr>
           </w:pPr>
-          <w:hyperlink w:anchor="_Toc404530535" w:history="1">
+          <w:hyperlink w:anchor="_Toc404539536" w:history="1">
             <w:r>
               <w:rPr>
                 <w:rStyle w:val="Hyperlink"/>
@@ -1588,7 +1647,7 @@
                 <w:noProof/>
                 <w:webHidden/>
               </w:rPr>
-              <w:instrText xml:space="preserve"> PAGEREF _Toc404530535 \h </w:instrText>
+              <w:instrText xml:space="preserve"> PAGEREF _Toc404539536 \h </w:instrText>
             </w:r>
             <w:r>
               <w:rPr>
@@ -1608,7 +1667,7 @@
                 <w:noProof/>
                 <w:webHidden/>
               </w:rPr>
-              <w:t>4</w:t>
+              <w:t>5</w:t>
             </w:r>
             <w:r>
               <w:rPr>
@@ -1631,7 +1690,7 @@
               <w:noProof/>
             </w:rPr>
           </w:pPr>
-          <w:hyperlink w:anchor="_Toc404530536" w:history="1">
+          <w:hyperlink w:anchor="_Toc404539537" w:history="1">
             <w:r>
               <w:rPr>
                 <w:rStyle w:val="Hyperlink"/>
@@ -1672,7 +1731,7 @@
                 <w:noProof/>
                 <w:webHidden/>
               </w:rPr>
-              <w:instrText xml:space="preserve"> PAGEREF _Toc404530536 \h </w:instrText>
+              <w:instrText xml:space="preserve"> PAGEREF _Toc404539537 \h </w:instrText>
             </w:r>
             <w:r>
               <w:rPr>
@@ -1692,7 +1751,7 @@
                 <w:noProof/>
                 <w:webHidden/>
               </w:rPr>
-              <w:t>4</w:t>
+              <w:t>5</w:t>
             </w:r>
             <w:r>
               <w:rPr>
@@ -1715,7 +1774,7 @@
               <w:noProof/>
             </w:rPr>
           </w:pPr>
-          <w:hyperlink w:anchor="_Toc404530537" w:history="1">
+          <w:hyperlink w:anchor="_Toc404539538" w:history="1">
             <w:r>
               <w:rPr>
                 <w:rStyle w:val="Hyperlink"/>
@@ -1756,7 +1815,7 @@
                 <w:noProof/>
                 <w:webHidden/>
               </w:rPr>
-              <w:instrText xml:space="preserve"> PAGEREF _Toc404530537 \h </w:instrText>
+              <w:instrText xml:space="preserve"> PAGEREF _Toc404539538 \h </w:instrText>
             </w:r>
             <w:r>
               <w:rPr>
@@ -1776,7 +1835,7 @@
                 <w:noProof/>
                 <w:webHidden/>
               </w:rPr>
-              <w:t>4</w:t>
+              <w:t>5</w:t>
             </w:r>
             <w:r>
               <w:rPr>
@@ -1799,7 +1858,7 @@
               <w:noProof/>
             </w:rPr>
           </w:pPr>
-          <w:hyperlink w:anchor="_Toc404530538" w:history="1">
+          <w:hyperlink w:anchor="_Toc404539539" w:history="1">
             <w:r>
               <w:rPr>
                 <w:rStyle w:val="Hyperlink"/>
@@ -1840,7 +1899,7 @@
                 <w:noProof/>
                 <w:webHidden/>
               </w:rPr>
-              <w:instrText xml:space="preserve"> PAGEREF _Toc404530538 \h </w:instrText>
+              <w:instrText xml:space="preserve"> PAGEREF _Toc404539539 \h </w:instrText>
             </w:r>
             <w:r>
               <w:rPr>
@@ -1860,7 +1919,7 @@
                 <w:noProof/>
                 <w:webHidden/>
               </w:rPr>
-              <w:t>4</w:t>
+              <w:t>5</w:t>
             </w:r>
             <w:r>
               <w:rPr>
@@ -1883,7 +1942,7 @@
               <w:noProof/>
             </w:rPr>
           </w:pPr>
-          <w:hyperlink w:anchor="_Toc404530539" w:history="1">
+          <w:hyperlink w:anchor="_Toc404539540" w:history="1">
             <w:r>
               <w:rPr>
                 <w:rStyle w:val="Hyperlink"/>
@@ -1924,7 +1983,7 @@
                 <w:noProof/>
                 <w:webHidden/>
               </w:rPr>
-              <w:instrText xml:space="preserve"> PAGEREF _Toc404530539 \h </w:instrText>
+              <w:instrText xml:space="preserve"> PAGEREF _Toc404539540 \h </w:instrText>
             </w:r>
             <w:r>
               <w:rPr>
@@ -1944,7 +2003,7 @@
                 <w:noProof/>
                 <w:webHidden/>
               </w:rPr>
-              <w:t>4</w:t>
+              <w:t>5</w:t>
             </w:r>
             <w:r>
               <w:rPr>
@@ -1967,7 +2026,7 @@
               <w:noProof/>
             </w:rPr>
           </w:pPr>
-          <w:hyperlink w:anchor="_Toc404530540" w:history="1">
+          <w:hyperlink w:anchor="_Toc404539541" w:history="1">
             <w:r>
               <w:rPr>
                 <w:rStyle w:val="Hyperlink"/>
@@ -2008,7 +2067,7 @@
                 <w:noProof/>
                 <w:webHidden/>
               </w:rPr>
-              <w:instrText xml:space="preserve"> PAGEREF _Toc404530540 \h </w:instrText>
+              <w:instrText xml:space="preserve"> PAGEREF _Toc404539541 \h </w:instrText>
             </w:r>
             <w:r>
               <w:rPr>
@@ -2028,7 +2087,7 @@
                 <w:noProof/>
                 <w:webHidden/>
               </w:rPr>
-              <w:t>4</w:t>
+              <w:t>5</w:t>
             </w:r>
             <w:r>
               <w:rPr>
@@ -2051,7 +2110,7 @@
               <w:noProof/>
             </w:rPr>
           </w:pPr>
-          <w:hyperlink w:anchor="_Toc404530541" w:history="1">
+          <w:hyperlink w:anchor="_Toc404539542" w:history="1">
             <w:r>
               <w:rPr>
                 <w:rStyle w:val="Hyperlink"/>
@@ -2092,7 +2151,7 @@
                 <w:noProof/>
                 <w:webHidden/>
               </w:rPr>
-              <w:instrText xml:space="preserve"> PAGEREF _Toc404530541 \h </w:instrText>
+              <w:instrText xml:space="preserve"> PAGEREF _Toc404539542 \h </w:instrText>
             </w:r>
             <w:r>
               <w:rPr>
@@ -2112,7 +2171,7 @@
                 <w:noProof/>
                 <w:webHidden/>
               </w:rPr>
-              <w:t>4</w:t>
+              <w:t>5</w:t>
             </w:r>
             <w:r>
               <w:rPr>
@@ -2135,7 +2194,7 @@
               <w:noProof/>
             </w:rPr>
           </w:pPr>
-          <w:hyperlink w:anchor="_Toc404530542" w:history="1">
+          <w:hyperlink w:anchor="_Toc404539543" w:history="1">
             <w:r>
               <w:rPr>
                 <w:rStyle w:val="Hyperlink"/>
@@ -2176,7 +2235,7 @@
                 <w:noProof/>
                 <w:webHidden/>
               </w:rPr>
-              <w:instrText xml:space="preserve"> PAGEREF _Toc404530542 \h </w:instrText>
+              <w:instrText xml:space="preserve"> PAGEREF _Toc404539543 \h </w:instrText>
             </w:r>
             <w:r>
               <w:rPr>
@@ -2196,7 +2255,7 @@
                 <w:noProof/>
                 <w:webHidden/>
               </w:rPr>
-              <w:t>4</w:t>
+              <w:t>5</w:t>
             </w:r>
             <w:r>
               <w:rPr>
@@ -2219,7 +2278,7 @@
               <w:noProof/>
             </w:rPr>
           </w:pPr>
-          <w:hyperlink w:anchor="_Toc404530543" w:history="1">
+          <w:hyperlink w:anchor="_Toc404539544" w:history="1">
             <w:r>
               <w:rPr>
                 <w:rStyle w:val="Hyperlink"/>
@@ -2260,7 +2319,7 @@
                 <w:noProof/>
                 <w:webHidden/>
               </w:rPr>
-              <w:instrText xml:space="preserve"> PAGEREF _Toc404530543 \h </w:instrText>
+              <w:instrText xml:space="preserve"> PAGEREF _Toc404539544 \h </w:instrText>
             </w:r>
             <w:r>
               <w:rPr>
@@ -2280,7 +2339,7 @@
                 <w:noProof/>
                 <w:webHidden/>
               </w:rPr>
-              <w:t>4</w:t>
+              <w:t>5</w:t>
             </w:r>
             <w:r>
               <w:rPr>
@@ -2303,7 +2362,7 @@
               <w:noProof/>
             </w:rPr>
           </w:pPr>
-          <w:hyperlink w:anchor="_Toc404530544" w:history="1">
+          <w:hyperlink w:anchor="_Toc404539545" w:history="1">
             <w:r>
               <w:rPr>
                 <w:rStyle w:val="Hyperlink"/>
@@ -2344,7 +2403,7 @@
                 <w:noProof/>
                 <w:webHidden/>
               </w:rPr>
-              <w:instrText xml:space="preserve"> PAGEREF _Toc404530544 \h </w:instrText>
+              <w:instrText xml:space="preserve"> PAGEREF _Toc404539545 \h </w:instrText>
             </w:r>
             <w:r>
               <w:rPr>
@@ -2364,7 +2423,7 @@
                 <w:noProof/>
                 <w:webHidden/>
               </w:rPr>
-              <w:t>4</w:t>
+              <w:t>5</w:t>
             </w:r>
             <w:r>
               <w:rPr>
@@ -2387,7 +2446,7 @@
               <w:noProof/>
             </w:rPr>
           </w:pPr>
-          <w:hyperlink w:anchor="_Toc404530545" w:history="1">
+          <w:hyperlink w:anchor="_Toc404539546" w:history="1">
             <w:r>
               <w:rPr>
                 <w:rStyle w:val="Hyperlink"/>
@@ -2428,7 +2487,7 @@
                 <w:noProof/>
                 <w:webHidden/>
               </w:rPr>
-              <w:instrText xml:space="preserve"> PAGEREF _Toc404530545 \h </w:instrText>
+              <w:instrText xml:space="preserve"> PAGEREF _Toc404539546 \h </w:instrText>
             </w:r>
             <w:r>
               <w:rPr>
@@ -2486,7 +2545,7 @@
           <w:numId w:val="1"/>
         </w:numPr>
       </w:pPr>
-      <w:bookmarkStart w:id="0" w:name="_Toc404530519"/>
+      <w:bookmarkStart w:id="0" w:name="_Toc404539520"/>
       <w:r>
         <w:lastRenderedPageBreak/>
         <w:t>Introduction</w:t>
@@ -2518,7 +2577,7 @@
           <w:numId w:val="1"/>
         </w:numPr>
       </w:pPr>
-      <w:bookmarkStart w:id="1" w:name="_Toc404530520"/>
+      <w:bookmarkStart w:id="1" w:name="_Toc404539521"/>
       <w:r>
         <w:t>This Document</w:t>
       </w:r>
@@ -2552,7 +2611,7 @@
           <w:numId w:val="1"/>
         </w:numPr>
       </w:pPr>
-      <w:bookmarkStart w:id="2" w:name="_Toc404530521"/>
+      <w:bookmarkStart w:id="2" w:name="_Toc404539522"/>
       <w:r>
         <w:t>Conduct of System Tests</w:t>
       </w:r>
@@ -2577,7 +2636,7 @@
           <w:numId w:val="1"/>
         </w:numPr>
       </w:pPr>
-      <w:bookmarkStart w:id="3" w:name="_Toc404530522"/>
+      <w:bookmarkStart w:id="3" w:name="_Toc404539523"/>
       <w:r>
         <w:t>Recording of Results, Witnessing and Authorities</w:t>
       </w:r>
@@ -2610,9 +2669,8 @@
           <w:numId w:val="1"/>
         </w:numPr>
       </w:pPr>
-      <w:bookmarkStart w:id="4" w:name="_Toc404530523"/>
-      <w:r>
-        <w:lastRenderedPageBreak/>
+      <w:bookmarkStart w:id="4" w:name="_Toc404539524"/>
+      <w:r>
         <w:t>Reference Document</w:t>
       </w:r>
       <w:bookmarkEnd w:id="4"/>
@@ -2625,7 +2683,7 @@
           <w:numId w:val="1"/>
         </w:numPr>
       </w:pPr>
-      <w:bookmarkStart w:id="5" w:name="_Toc404530524"/>
+      <w:bookmarkStart w:id="5" w:name="_Toc404539525"/>
       <w:r>
         <w:t>Design Documentation</w:t>
       </w:r>
@@ -2633,20 +2691,42 @@
     </w:p>
     <w:p>
       <w:pPr>
+        <w:ind w:left="720"/>
+        <w:rPr>
+          <w:i/>
+        </w:rPr>
+      </w:pPr>
+      <w:r>
+        <w:rPr>
+          <w:i/>
+        </w:rPr>
+        <w:t>This will include block box design and possibly schematics</w:t>
+      </w:r>
+    </w:p>
+    <w:p>
+      <w:pPr>
         <w:pStyle w:val="Heading2"/>
-        <w:ind w:left="720"/>
-      </w:pPr>
-      <w:bookmarkStart w:id="6" w:name="_Toc404530525"/>
-      <w:r>
-        <w:t>2.</w:t>
-      </w:r>
-      <w:r>
-        <w:t>2</w:t>
-      </w:r>
-      <w:r>
-        <w:t xml:space="preserve"> Other</w:t>
+        <w:numPr>
+          <w:ilvl w:val="1"/>
+          <w:numId w:val="1"/>
+        </w:numPr>
+      </w:pPr>
+      <w:bookmarkStart w:id="6" w:name="_Toc404539526"/>
+      <w:r>
+        <w:t>Other</w:t>
       </w:r>
       <w:bookmarkEnd w:id="6"/>
+    </w:p>
+    <w:p>
+      <w:r>
+        <w:tab/>
+      </w:r>
+      <w:r>
+        <w:rPr>
+          <w:i/>
+        </w:rPr>
+        <w:t>This section may not be needed</w:t>
+      </w:r>
       <w:r>
         <w:tab/>
       </w:r>
@@ -2659,7 +2739,7 @@
           <w:numId w:val="1"/>
         </w:numPr>
       </w:pPr>
-      <w:bookmarkStart w:id="7" w:name="_Toc404530526"/>
+      <w:bookmarkStart w:id="7" w:name="_Toc404539527"/>
       <w:r>
         <w:t>SPTA Overview</w:t>
       </w:r>
@@ -2673,11 +2753,32 @@
           <w:numId w:val="1"/>
         </w:numPr>
       </w:pPr>
-      <w:bookmarkStart w:id="8" w:name="_Toc404530527"/>
+      <w:bookmarkStart w:id="8" w:name="_Toc404539528"/>
       <w:r>
         <w:t>Operational Description</w:t>
       </w:r>
       <w:bookmarkEnd w:id="8"/>
+    </w:p>
+    <w:p>
+      <w:pPr>
+        <w:ind w:left="720"/>
+      </w:pPr>
+      <w:r>
+        <w:t xml:space="preserve">The SPTA is intended to be used in training simulations for security personnel in the event of an unattended or suspicious package. Once the device has been turned on </w:t>
+      </w:r>
+      <w:r>
+        <w:t xml:space="preserve">the simulation will be begin after an arbitrary time delay. Simulation mode will be indicated visually by a labeled LED.  </w:t>
+      </w:r>
+      <w:r>
+        <w:t xml:space="preserve">The simulation ends if the device has been physically agitated or if a radio device with a frequency range of 410 MHz – 470MHz has been used within a 20 foot radius. Any event that </w:t>
+      </w:r>
+      <w:r>
+        <w:lastRenderedPageBreak/>
+        <w:t xml:space="preserve">ends the simulation will result in an audio indication from the buzzer and a visual indication </w:t>
+      </w:r>
+      <w:r>
+        <w:t xml:space="preserve">specific to the event that was triggered. </w:t>
+      </w:r>
     </w:p>
     <w:p>
       <w:pPr>
@@ -2687,7 +2788,7 @@
           <w:numId w:val="1"/>
         </w:numPr>
       </w:pPr>
-      <w:bookmarkStart w:id="9" w:name="_Toc404530528"/>
+      <w:bookmarkStart w:id="9" w:name="_Toc404539529"/>
       <w:r>
         <w:t>Definition of Terminology</w:t>
       </w:r>
@@ -2698,14 +2799,45 @@
     </w:p>
     <w:p>
       <w:pPr>
+        <w:ind w:left="720"/>
+        <w:rPr>
+          <w:i/>
+        </w:rPr>
+      </w:pPr>
+      <w:r>
+        <w:rPr>
+          <w:i/>
+        </w:rPr>
+        <w:t>Not sure if we need any specific definition of terminology</w:t>
+      </w:r>
+    </w:p>
+    <w:p>
+      <w:pPr>
         <w:pStyle w:val="Heading2"/>
+        <w:numPr>
+          <w:ilvl w:val="1"/>
+          <w:numId w:val="1"/>
+        </w:numPr>
+      </w:pPr>
+      <w:bookmarkStart w:id="10" w:name="_Toc404539530"/>
+      <w:r>
+        <w:t>Computational Methods</w:t>
+      </w:r>
+      <w:bookmarkEnd w:id="10"/>
+    </w:p>
+    <w:p>
+      <w:pPr>
         <w:ind w:left="720"/>
-      </w:pPr>
-      <w:bookmarkStart w:id="10" w:name="_Toc404530529"/>
-      <w:r>
-        <w:t>3.3 Computational Methods</w:t>
-      </w:r>
-      <w:bookmarkEnd w:id="10"/>
+        <w:rPr>
+          <w:i/>
+        </w:rPr>
+      </w:pPr>
+      <w:r>
+        <w:rPr>
+          <w:i/>
+        </w:rPr>
+        <w:t>Same with computational methods with the exception of voltage outputs from the RF detector</w:t>
+      </w:r>
     </w:p>
     <w:p>
       <w:pPr>
@@ -2715,11 +2847,43 @@
           <w:numId w:val="1"/>
         </w:numPr>
       </w:pPr>
-      <w:bookmarkStart w:id="11" w:name="_Toc404530530"/>
+      <w:bookmarkStart w:id="11" w:name="_Toc404539531"/>
       <w:r>
         <w:t>Pretest Preparation</w:t>
       </w:r>
       <w:bookmarkEnd w:id="11"/>
+    </w:p>
+    <w:p>
+      <w:pPr>
+        <w:spacing w:after="0"/>
+        <w:ind w:left="720" w:hanging="720"/>
+      </w:pPr>
+      <w:r>
+        <w:t xml:space="preserve">Testing of the SPTA </w:t>
+      </w:r>
+      <w:r>
+        <w:t xml:space="preserve">will be confined to </w:t>
+      </w:r>
+      <w:r>
+        <w:t>the DC voltage</w:t>
+      </w:r>
+      <w:r>
+        <w:t xml:space="preserve">, the spectrum of the incoming RF signal, and the </w:t>
+      </w:r>
+    </w:p>
+    <w:p>
+      <w:pPr>
+        <w:spacing w:after="0"/>
+        <w:ind w:left="720" w:hanging="720"/>
+      </w:pPr>
+      <w:proofErr w:type="gramStart"/>
+      <w:r>
+        <w:t>usability</w:t>
+      </w:r>
+      <w:proofErr w:type="gramEnd"/>
+      <w:r>
+        <w:t xml:space="preserve"> of the device.</w:t>
+      </w:r>
     </w:p>
     <w:p>
       <w:pPr>
@@ -2729,7 +2893,7 @@
           <w:numId w:val="1"/>
         </w:numPr>
       </w:pPr>
-      <w:bookmarkStart w:id="12" w:name="_Toc404530531"/>
+      <w:bookmarkStart w:id="12" w:name="_Toc404539532"/>
       <w:r>
         <w:t>Test Equipment</w:t>
       </w:r>
@@ -2737,14 +2901,81 @@
     </w:p>
     <w:p>
       <w:pPr>
+        <w:ind w:left="720"/>
+      </w:pPr>
+      <w:r>
+        <w:t>The equipment needed for testing the SPTA is as follows:</w:t>
+      </w:r>
+    </w:p>
+    <w:p>
+      <w:pPr>
+        <w:pStyle w:val="ListParagraph"/>
+        <w:numPr>
+          <w:ilvl w:val="0"/>
+          <w:numId w:val="2"/>
+        </w:numPr>
+      </w:pPr>
+      <w:r>
+        <w:t xml:space="preserve">Spectrum Analyzer </w:t>
+      </w:r>
+    </w:p>
+    <w:p>
+      <w:pPr>
+        <w:pStyle w:val="ListParagraph"/>
+        <w:numPr>
+          <w:ilvl w:val="0"/>
+          <w:numId w:val="2"/>
+        </w:numPr>
+      </w:pPr>
+      <w:r>
+        <w:t>Volt/Ohm meter</w:t>
+      </w:r>
+    </w:p>
+    <w:p>
+      <w:pPr>
+        <w:pStyle w:val="ListParagraph"/>
+        <w:numPr>
+          <w:ilvl w:val="0"/>
+          <w:numId w:val="2"/>
+        </w:numPr>
+      </w:pPr>
+      <w:r>
+        <w:t>XPR-6550 – RF radio</w:t>
+      </w:r>
+    </w:p>
+    <w:p>
+      <w:pPr>
+        <w:pStyle w:val="ListParagraph"/>
+        <w:numPr>
+          <w:ilvl w:val="0"/>
+          <w:numId w:val="2"/>
+        </w:numPr>
+      </w:pPr>
+      <w:r>
+        <w:t>A willing individual or contributor</w:t>
+      </w:r>
+    </w:p>
+    <w:p>
+      <w:pPr>
         <w:pStyle w:val="Heading2"/>
+        <w:numPr>
+          <w:ilvl w:val="1"/>
+          <w:numId w:val="1"/>
+        </w:numPr>
+      </w:pPr>
+      <w:bookmarkStart w:id="13" w:name="_Toc404539533"/>
+      <w:r>
+        <w:t>Test Setup and Calibration</w:t>
+      </w:r>
+      <w:bookmarkEnd w:id="13"/>
+    </w:p>
+    <w:p>
+      <w:pPr>
         <w:ind w:left="720"/>
       </w:pPr>
-      <w:bookmarkStart w:id="13" w:name="_Toc404530532"/>
-      <w:r>
-        <w:t>4.2 Test Setup and Calibration</w:t>
-      </w:r>
-      <w:bookmarkEnd w:id="13"/>
+      <w:r>
+        <w:t>Equipment used in the testing of the SPTA device will need to be calibrated to their default setup. For all testing purposes the RF radio will need to be set to channel 13 to avoid interference with currently active channels.</w:t>
+      </w:r>
     </w:p>
     <w:p>
       <w:pPr>
@@ -2754,8 +2985,9 @@
           <w:numId w:val="1"/>
         </w:numPr>
       </w:pPr>
-      <w:bookmarkStart w:id="14" w:name="_Toc404530533"/>
-      <w:r>
+      <w:bookmarkStart w:id="14" w:name="_Toc404539534"/>
+      <w:r>
+        <w:lastRenderedPageBreak/>
         <w:t>System Tests</w:t>
       </w:r>
       <w:bookmarkEnd w:id="14"/>
@@ -2768,7 +3000,7 @@
           <w:numId w:val="1"/>
         </w:numPr>
       </w:pPr>
-      <w:bookmarkStart w:id="15" w:name="_Toc404530534"/>
+      <w:bookmarkStart w:id="15" w:name="_Toc404539535"/>
       <w:r>
         <w:t>Functional Checks</w:t>
       </w:r>
@@ -2782,7 +3014,7 @@
           <w:numId w:val="1"/>
         </w:numPr>
       </w:pPr>
-      <w:bookmarkStart w:id="16" w:name="_Toc404530535"/>
+      <w:bookmarkStart w:id="16" w:name="_Toc404539536"/>
       <w:r>
         <w:t>Power Switch and Voltage Regulator</w:t>
       </w:r>
@@ -2796,7 +3028,7 @@
           <w:numId w:val="1"/>
         </w:numPr>
       </w:pPr>
-      <w:bookmarkStart w:id="17" w:name="_Toc404530536"/>
+      <w:bookmarkStart w:id="17" w:name="_Toc404539537"/>
       <w:r>
         <w:t>Power Supply and Current levels</w:t>
       </w:r>
@@ -2810,7 +3042,7 @@
           <w:numId w:val="1"/>
         </w:numPr>
       </w:pPr>
-      <w:bookmarkStart w:id="18" w:name="_Toc404530537"/>
+      <w:bookmarkStart w:id="18" w:name="_Toc404539538"/>
       <w:r>
         <w:t>Vibration Sensor</w:t>
       </w:r>
@@ -2827,7 +3059,7 @@
           <w:numId w:val="1"/>
         </w:numPr>
       </w:pPr>
-      <w:bookmarkStart w:id="19" w:name="_Toc404530538"/>
+      <w:bookmarkStart w:id="19" w:name="_Toc404539539"/>
       <w:r>
         <w:t>RF Power Measurement</w:t>
       </w:r>
@@ -2844,7 +3076,7 @@
           <w:numId w:val="1"/>
         </w:numPr>
       </w:pPr>
-      <w:bookmarkStart w:id="20" w:name="_Toc404530539"/>
+      <w:bookmarkStart w:id="20" w:name="_Toc404539540"/>
       <w:r>
         <w:t>Microcontroller</w:t>
       </w:r>
@@ -2858,7 +3090,7 @@
           <w:numId w:val="1"/>
         </w:numPr>
       </w:pPr>
-      <w:bookmarkStart w:id="21" w:name="_Toc404530540"/>
+      <w:bookmarkStart w:id="21" w:name="_Toc404539541"/>
       <w:r>
         <w:t>Audio and Visual</w:t>
       </w:r>
@@ -2875,7 +3107,7 @@
           <w:numId w:val="1"/>
         </w:numPr>
       </w:pPr>
-      <w:bookmarkStart w:id="22" w:name="_Toc404530541"/>
+      <w:bookmarkStart w:id="22" w:name="_Toc404539542"/>
       <w:r>
         <w:t>RF Failure LED</w:t>
       </w:r>
@@ -2889,7 +3121,7 @@
           <w:numId w:val="1"/>
         </w:numPr>
       </w:pPr>
-      <w:bookmarkStart w:id="23" w:name="_Toc404530542"/>
+      <w:bookmarkStart w:id="23" w:name="_Toc404539543"/>
       <w:r>
         <w:t>Vibration Failure LED</w:t>
       </w:r>
@@ -2903,7 +3135,7 @@
           <w:numId w:val="1"/>
         </w:numPr>
       </w:pPr>
-      <w:bookmarkStart w:id="24" w:name="_Toc404530543"/>
+      <w:bookmarkStart w:id="24" w:name="_Toc404539544"/>
       <w:r>
         <w:t>Buzzer</w:t>
       </w:r>
@@ -2917,7 +3149,7 @@
           <w:numId w:val="1"/>
         </w:numPr>
       </w:pPr>
-      <w:bookmarkStart w:id="25" w:name="_Toc404530544"/>
+      <w:bookmarkStart w:id="25" w:name="_Toc404539545"/>
       <w:r>
         <w:t>Usability Testing</w:t>
       </w:r>
@@ -2931,9 +3163,8 @@
           <w:numId w:val="1"/>
         </w:numPr>
       </w:pPr>
-      <w:bookmarkStart w:id="26" w:name="_Toc404530545"/>
-      <w:r>
-        <w:lastRenderedPageBreak/>
+      <w:bookmarkStart w:id="26" w:name="_Toc404539546"/>
+      <w:r>
         <w:t>Appendix: Test Record Sheets</w:t>
       </w:r>
       <w:bookmarkEnd w:id="26"/>
@@ -3063,8 +3294,124 @@
       </w:rPr>
     </w:lvl>
   </w:abstractNum>
+  <w:abstractNum w:abstractNumId="1">
+    <w:nsid w:val="3B35275A"/>
+    <w:multiLevelType w:val="hybridMultilevel"/>
+    <w:tmpl w:val="B7A82DA0"/>
+    <w:lvl w:ilvl="0" w:tplc="04090001">
+      <w:start w:val="1"/>
+      <w:numFmt w:val="bullet"/>
+      <w:lvlText w:val=""/>
+      <w:lvlJc w:val="left"/>
+      <w:pPr>
+        <w:ind w:left="1440" w:hanging="360"/>
+      </w:pPr>
+      <w:rPr>
+        <w:rFonts w:ascii="Symbol" w:hAnsi="Symbol" w:hint="default"/>
+      </w:rPr>
+    </w:lvl>
+    <w:lvl w:ilvl="1" w:tplc="04090003" w:tentative="1">
+      <w:start w:val="1"/>
+      <w:numFmt w:val="bullet"/>
+      <w:lvlText w:val="o"/>
+      <w:lvlJc w:val="left"/>
+      <w:pPr>
+        <w:ind w:left="2160" w:hanging="360"/>
+      </w:pPr>
+      <w:rPr>
+        <w:rFonts w:ascii="Courier New" w:hAnsi="Courier New" w:cs="Courier New" w:hint="default"/>
+      </w:rPr>
+    </w:lvl>
+    <w:lvl w:ilvl="2" w:tplc="04090005" w:tentative="1">
+      <w:start w:val="1"/>
+      <w:numFmt w:val="bullet"/>
+      <w:lvlText w:val=""/>
+      <w:lvlJc w:val="left"/>
+      <w:pPr>
+        <w:ind w:left="2880" w:hanging="360"/>
+      </w:pPr>
+      <w:rPr>
+        <w:rFonts w:ascii="Wingdings" w:hAnsi="Wingdings" w:hint="default"/>
+      </w:rPr>
+    </w:lvl>
+    <w:lvl w:ilvl="3" w:tplc="04090001" w:tentative="1">
+      <w:start w:val="1"/>
+      <w:numFmt w:val="bullet"/>
+      <w:lvlText w:val=""/>
+      <w:lvlJc w:val="left"/>
+      <w:pPr>
+        <w:ind w:left="3600" w:hanging="360"/>
+      </w:pPr>
+      <w:rPr>
+        <w:rFonts w:ascii="Symbol" w:hAnsi="Symbol" w:hint="default"/>
+      </w:rPr>
+    </w:lvl>
+    <w:lvl w:ilvl="4" w:tplc="04090003" w:tentative="1">
+      <w:start w:val="1"/>
+      <w:numFmt w:val="bullet"/>
+      <w:lvlText w:val="o"/>
+      <w:lvlJc w:val="left"/>
+      <w:pPr>
+        <w:ind w:left="4320" w:hanging="360"/>
+      </w:pPr>
+      <w:rPr>
+        <w:rFonts w:ascii="Courier New" w:hAnsi="Courier New" w:cs="Courier New" w:hint="default"/>
+      </w:rPr>
+    </w:lvl>
+    <w:lvl w:ilvl="5" w:tplc="04090005" w:tentative="1">
+      <w:start w:val="1"/>
+      <w:numFmt w:val="bullet"/>
+      <w:lvlText w:val=""/>
+      <w:lvlJc w:val="left"/>
+      <w:pPr>
+        <w:ind w:left="5040" w:hanging="360"/>
+      </w:pPr>
+      <w:rPr>
+        <w:rFonts w:ascii="Wingdings" w:hAnsi="Wingdings" w:hint="default"/>
+      </w:rPr>
+    </w:lvl>
+    <w:lvl w:ilvl="6" w:tplc="04090001" w:tentative="1">
+      <w:start w:val="1"/>
+      <w:numFmt w:val="bullet"/>
+      <w:lvlText w:val=""/>
+      <w:lvlJc w:val="left"/>
+      <w:pPr>
+        <w:ind w:left="5760" w:hanging="360"/>
+      </w:pPr>
+      <w:rPr>
+        <w:rFonts w:ascii="Symbol" w:hAnsi="Symbol" w:hint="default"/>
+      </w:rPr>
+    </w:lvl>
+    <w:lvl w:ilvl="7" w:tplc="04090003" w:tentative="1">
+      <w:start w:val="1"/>
+      <w:numFmt w:val="bullet"/>
+      <w:lvlText w:val="o"/>
+      <w:lvlJc w:val="left"/>
+      <w:pPr>
+        <w:ind w:left="6480" w:hanging="360"/>
+      </w:pPr>
+      <w:rPr>
+        <w:rFonts w:ascii="Courier New" w:hAnsi="Courier New" w:cs="Courier New" w:hint="default"/>
+      </w:rPr>
+    </w:lvl>
+    <w:lvl w:ilvl="8" w:tplc="04090005" w:tentative="1">
+      <w:start w:val="1"/>
+      <w:numFmt w:val="bullet"/>
+      <w:lvlText w:val=""/>
+      <w:lvlJc w:val="left"/>
+      <w:pPr>
+        <w:ind w:left="7200" w:hanging="360"/>
+      </w:pPr>
+      <w:rPr>
+        <w:rFonts w:ascii="Wingdings" w:hAnsi="Wingdings" w:hint="default"/>
+      </w:rPr>
+    </w:lvl>
+  </w:abstractNum>
   <w:num w:numId="1">
     <w:abstractNumId w:val="0"/>
+  </w:num>
+  <w:num w:numId="2">
+    <w:abstractNumId w:val="1"/>
   </w:num>
 </w:numbering>
 </file>
@@ -3872,7 +4219,7 @@
 </file>
 
 <file path=customXml/itemProps1.xml><?xml version="1.0" encoding="utf-8"?>
-<ds:datastoreItem xmlns:ds="http://schemas.openxmlformats.org/officeDocument/2006/customXml" ds:itemID="{9BE1BD5C-BC30-4819-A2C4-6B81A295EB7E}">
+<ds:datastoreItem xmlns:ds="http://schemas.openxmlformats.org/officeDocument/2006/customXml" ds:itemID="{D5EF6561-2968-4993-9157-16137D6D2E5F}">
   <ds:schemaRefs>
     <ds:schemaRef ds:uri="http://schemas.openxmlformats.org/officeDocument/2006/bibliography"/>
   </ds:schemaRefs>

</xml_diff>